<commit_message>
lab2 and lab1 minor fix
</commit_message>
<xml_diff>
--- a/Lab1/ТЗ.docx
+++ b/Lab1/ТЗ.docx
@@ -1930,49 +1930,23 @@
           <w:szCs w:val="28"/>
         </w:rPr>
         <w:lastRenderedPageBreak/>
-        <w:t>3.2.2. Требования к аппаратным интерфейсам</w:t>
-      </w:r>
-    </w:p>
-    <w:p>
-      <w:pPr>
-        <w:rPr>
-          <w:rFonts w:ascii="Times New Roman" w:hAnsi="Times New Roman" w:cs="Times New Roman"/>
-          <w:sz w:val="28"/>
-          <w:szCs w:val="28"/>
-        </w:rPr>
-      </w:pPr>
-      <w:r>
-        <w:rPr>
-          <w:rFonts w:ascii="Times New Roman" w:hAnsi="Times New Roman" w:cs="Times New Roman"/>
-          <w:sz w:val="28"/>
-          <w:szCs w:val="28"/>
-        </w:rPr>
-        <w:t>Необходима поддержка сканера ШК, подключаемого к компьютеру через COM-порт.</w:t>
-      </w:r>
-      <w:r>
-        <w:rPr>
-          <w:rFonts w:ascii="Times New Roman" w:hAnsi="Times New Roman" w:cs="Times New Roman"/>
-          <w:sz w:val="28"/>
-          <w:szCs w:val="28"/>
-        </w:rPr>
-        <w:cr/>
-      </w:r>
-    </w:p>
-    <w:p>
-      <w:pPr>
-        <w:rPr>
-          <w:rFonts w:ascii="Times New Roman" w:hAnsi="Times New Roman" w:cs="Times New Roman"/>
-          <w:sz w:val="28"/>
-          <w:szCs w:val="28"/>
-        </w:rPr>
-      </w:pPr>
-      <w:r>
-        <w:rPr>
-          <w:rFonts w:ascii="Times New Roman" w:hAnsi="Times New Roman" w:cs="Times New Roman"/>
-          <w:sz w:val="28"/>
-          <w:szCs w:val="28"/>
-        </w:rPr>
-        <w:t>3.2.3. Требования к программным интерфейсам</w:t>
+        <w:t>3.2.</w:t>
+      </w:r>
+      <w:r>
+        <w:rPr>
+          <w:rFonts w:ascii="Times New Roman" w:hAnsi="Times New Roman" w:cs="Times New Roman"/>
+          <w:sz w:val="28"/>
+          <w:szCs w:val="28"/>
+        </w:rPr>
+        <w:t>2</w:t>
+      </w:r>
+      <w:r>
+        <w:rPr>
+          <w:rFonts w:ascii="Times New Roman" w:hAnsi="Times New Roman" w:cs="Times New Roman"/>
+          <w:sz w:val="28"/>
+          <w:szCs w:val="28"/>
+        </w:rPr>
+        <w:t>. Требования к программным интерфейсам</w:t>
       </w:r>
     </w:p>
     <w:p>
@@ -2056,94 +2030,31 @@
           <w:sz w:val="28"/>
           <w:szCs w:val="28"/>
         </w:rPr>
-        <w:t xml:space="preserve">- с операционными системами </w:t>
-      </w:r>
-      <w:proofErr w:type="spellStart"/>
-      <w:r>
-        <w:rPr>
-          <w:rFonts w:ascii="Times New Roman" w:hAnsi="Times New Roman" w:cs="Times New Roman"/>
-          <w:sz w:val="28"/>
-          <w:szCs w:val="28"/>
-        </w:rPr>
-        <w:t>Windows</w:t>
-      </w:r>
-      <w:proofErr w:type="spellEnd"/>
-      <w:r>
-        <w:rPr>
-          <w:rFonts w:ascii="Times New Roman" w:hAnsi="Times New Roman" w:cs="Times New Roman"/>
-          <w:sz w:val="28"/>
-          <w:szCs w:val="28"/>
-        </w:rPr>
-        <w:t xml:space="preserve"> </w:t>
-      </w:r>
-      <w:r>
-        <w:rPr>
-          <w:rFonts w:ascii="Times New Roman" w:hAnsi="Times New Roman" w:cs="Times New Roman"/>
-          <w:sz w:val="28"/>
-          <w:szCs w:val="28"/>
-        </w:rPr>
-        <w:t>10/8</w:t>
-      </w:r>
-      <w:r>
-        <w:rPr>
-          <w:rFonts w:ascii="Times New Roman" w:hAnsi="Times New Roman" w:cs="Times New Roman"/>
-          <w:sz w:val="28"/>
-          <w:szCs w:val="28"/>
-        </w:rPr>
-        <w:t xml:space="preserve"> и </w:t>
-      </w:r>
-      <w:proofErr w:type="spellStart"/>
-      <w:r>
-        <w:rPr>
-          <w:rFonts w:ascii="Times New Roman" w:hAnsi="Times New Roman" w:cs="Times New Roman"/>
-          <w:sz w:val="28"/>
-          <w:szCs w:val="28"/>
-        </w:rPr>
-        <w:t>Linux</w:t>
-      </w:r>
-      <w:proofErr w:type="spellEnd"/>
-      <w:r>
-        <w:rPr>
-          <w:rFonts w:ascii="Times New Roman" w:hAnsi="Times New Roman" w:cs="Times New Roman"/>
-          <w:sz w:val="28"/>
-          <w:szCs w:val="28"/>
-        </w:rPr>
-        <w:t xml:space="preserve"> </w:t>
-      </w:r>
-      <w:proofErr w:type="spellStart"/>
-      <w:r>
-        <w:rPr>
-          <w:rFonts w:ascii="Times New Roman" w:hAnsi="Times New Roman" w:cs="Times New Roman"/>
-          <w:sz w:val="28"/>
-          <w:szCs w:val="28"/>
-        </w:rPr>
-        <w:t>Debian</w:t>
-      </w:r>
-      <w:proofErr w:type="spellEnd"/>
-    </w:p>
-    <w:p>
-      <w:pPr>
-        <w:rPr>
-          <w:rFonts w:ascii="Times New Roman" w:hAnsi="Times New Roman" w:cs="Times New Roman"/>
-          <w:sz w:val="28"/>
-          <w:szCs w:val="28"/>
-        </w:rPr>
-      </w:pPr>
-    </w:p>
-    <w:p>
-      <w:pPr>
-        <w:rPr>
-          <w:rFonts w:ascii="Times New Roman" w:hAnsi="Times New Roman" w:cs="Times New Roman"/>
-          <w:sz w:val="28"/>
-          <w:szCs w:val="28"/>
-        </w:rPr>
-      </w:pPr>
-      <w:r>
-        <w:rPr>
-          <w:rFonts w:ascii="Times New Roman" w:hAnsi="Times New Roman" w:cs="Times New Roman"/>
-          <w:sz w:val="28"/>
-          <w:szCs w:val="28"/>
-          <w:lang w:val="en-US"/>
+        <w:t>- с операционными системами Windows 10/8 и Linux Debian</w:t>
+      </w:r>
+    </w:p>
+    <w:p>
+      <w:pPr>
+        <w:rPr>
+          <w:rFonts w:ascii="Times New Roman" w:hAnsi="Times New Roman" w:cs="Times New Roman"/>
+          <w:sz w:val="28"/>
+          <w:szCs w:val="28"/>
+        </w:rPr>
+      </w:pPr>
+    </w:p>
+    <w:p>
+      <w:pPr>
+        <w:rPr>
+          <w:rFonts w:ascii="Times New Roman" w:hAnsi="Times New Roman" w:cs="Times New Roman"/>
+          <w:sz w:val="28"/>
+          <w:szCs w:val="28"/>
+        </w:rPr>
+      </w:pPr>
+      <w:r>
+        <w:rPr>
+          <w:rFonts w:ascii="Times New Roman" w:hAnsi="Times New Roman" w:cs="Times New Roman"/>
+          <w:sz w:val="28"/>
+          <w:szCs w:val="28"/>
         </w:rPr>
         <w:t>3.</w:t>
       </w:r>
@@ -2153,7 +2064,25 @@
           <w:sz w:val="28"/>
           <w:szCs w:val="28"/>
         </w:rPr>
-        <w:t>2.4 Требования к коммуникационным интерфейсам</w:t>
+        <w:t>2.</w:t>
+      </w:r>
+      <w:r>
+        <w:rPr>
+          <w:rFonts w:ascii="Times New Roman" w:hAnsi="Times New Roman" w:cs="Times New Roman"/>
+          <w:sz w:val="28"/>
+          <w:szCs w:val="28"/>
+        </w:rPr>
+        <w:t>3</w:t>
+      </w:r>
+      <w:bookmarkStart w:id="0" w:name="_GoBack"/>
+      <w:bookmarkEnd w:id="0"/>
+      <w:r>
+        <w:rPr>
+          <w:rFonts w:ascii="Times New Roman" w:hAnsi="Times New Roman" w:cs="Times New Roman"/>
+          <w:sz w:val="28"/>
+          <w:szCs w:val="28"/>
+        </w:rPr>
+        <w:t xml:space="preserve"> Требования к коммуникационным интерфейсам</w:t>
       </w:r>
     </w:p>
     <w:p>
@@ -2296,25 +2225,7 @@
           <w:sz w:val="28"/>
           <w:szCs w:val="28"/>
         </w:rPr>
-        <w:t>- резервное копирование (</w:t>
-      </w:r>
-      <w:proofErr w:type="spellStart"/>
-      <w:r>
-        <w:rPr>
-          <w:rFonts w:ascii="Times New Roman" w:hAnsi="Times New Roman" w:cs="Times New Roman"/>
-          <w:sz w:val="28"/>
-          <w:szCs w:val="28"/>
-        </w:rPr>
-        <w:t>бекап</w:t>
-      </w:r>
-      <w:proofErr w:type="spellEnd"/>
-      <w:r>
-        <w:rPr>
-          <w:rFonts w:ascii="Times New Roman" w:hAnsi="Times New Roman" w:cs="Times New Roman"/>
-          <w:sz w:val="28"/>
-          <w:szCs w:val="28"/>
-        </w:rPr>
-        <w:t>) БД</w:t>
+        <w:t>- резервное копирование (бекап) БД</w:t>
       </w:r>
     </w:p>
     <w:p>
@@ -2382,25 +2293,7 @@
           <w:sz w:val="28"/>
           <w:szCs w:val="28"/>
         </w:rPr>
-        <w:t xml:space="preserve">- </w:t>
-      </w:r>
-      <w:proofErr w:type="spellStart"/>
-      <w:r>
-        <w:rPr>
-          <w:rFonts w:ascii="Times New Roman" w:hAnsi="Times New Roman" w:cs="Times New Roman"/>
-          <w:sz w:val="28"/>
-          <w:szCs w:val="28"/>
-        </w:rPr>
-        <w:t>версирование</w:t>
-      </w:r>
-      <w:proofErr w:type="spellEnd"/>
-      <w:r>
-        <w:rPr>
-          <w:rFonts w:ascii="Times New Roman" w:hAnsi="Times New Roman" w:cs="Times New Roman"/>
-          <w:sz w:val="28"/>
-          <w:szCs w:val="28"/>
-        </w:rPr>
-        <w:t xml:space="preserve"> электронных документов (создание ревизий)</w:t>
+        <w:t>- версирование электронных документов (создание ревизий)</w:t>
       </w:r>
     </w:p>
     <w:p>
@@ -2485,18 +2378,8 @@
           <w:sz w:val="28"/>
           <w:szCs w:val="28"/>
         </w:rPr>
-        <w:t xml:space="preserve">- Владение компьютером на уровне пользователя ОС </w:t>
-      </w:r>
-      <w:proofErr w:type="spellStart"/>
-      <w:r>
-        <w:rPr>
-          <w:rFonts w:ascii="Times New Roman" w:hAnsi="Times New Roman" w:cs="Times New Roman"/>
-          <w:sz w:val="28"/>
-          <w:szCs w:val="28"/>
-        </w:rPr>
-        <w:t>Windows</w:t>
-      </w:r>
-      <w:proofErr w:type="spellEnd"/>
+        <w:t>- Владение компьютером на уровне пользователя ОС Windows</w:t>
+      </w:r>
     </w:p>
     <w:p>
       <w:pPr>
@@ -2529,57 +2412,57 @@
           <w:sz w:val="28"/>
           <w:szCs w:val="28"/>
         </w:rPr>
+        <w:t xml:space="preserve">1) </w:t>
+      </w:r>
+      <w:r>
+        <w:rPr>
+          <w:rFonts w:ascii="Times New Roman" w:hAnsi="Times New Roman" w:cs="Times New Roman"/>
+          <w:sz w:val="28"/>
+          <w:szCs w:val="28"/>
+        </w:rPr>
+        <w:t>Должна использоваться кодировка UTF-8.</w:t>
+      </w:r>
+    </w:p>
+    <w:p>
+      <w:pPr>
+        <w:rPr>
+          <w:rFonts w:ascii="Times New Roman" w:hAnsi="Times New Roman" w:cs="Times New Roman"/>
+          <w:sz w:val="28"/>
+          <w:szCs w:val="28"/>
+        </w:rPr>
+      </w:pPr>
+      <w:r>
+        <w:rPr>
+          <w:rFonts w:ascii="Times New Roman" w:hAnsi="Times New Roman" w:cs="Times New Roman"/>
+          <w:sz w:val="28"/>
+          <w:szCs w:val="28"/>
+        </w:rPr>
+        <w:t xml:space="preserve">2) </w:t>
+      </w:r>
+      <w:r>
+        <w:rPr>
+          <w:rFonts w:ascii="Times New Roman" w:hAnsi="Times New Roman" w:cs="Times New Roman"/>
+          <w:sz w:val="28"/>
+          <w:szCs w:val="28"/>
+        </w:rPr>
+        <w:t>Продукт будет поддерживать только русский язык пользовательского интерфейса.</w:t>
+      </w:r>
+    </w:p>
+    <w:p>
+      <w:pPr>
+        <w:rPr>
+          <w:rFonts w:ascii="Times New Roman" w:hAnsi="Times New Roman" w:cs="Times New Roman"/>
+          <w:sz w:val="28"/>
+          <w:szCs w:val="28"/>
+        </w:rPr>
+      </w:pPr>
+      <w:r>
+        <w:rPr>
+          <w:rFonts w:ascii="Times New Roman" w:hAnsi="Times New Roman" w:cs="Times New Roman"/>
+          <w:sz w:val="28"/>
+          <w:szCs w:val="28"/>
+        </w:rPr>
         <w:lastRenderedPageBreak/>
-        <w:t xml:space="preserve">1) </w:t>
-      </w:r>
-      <w:r>
-        <w:rPr>
-          <w:rFonts w:ascii="Times New Roman" w:hAnsi="Times New Roman" w:cs="Times New Roman"/>
-          <w:sz w:val="28"/>
-          <w:szCs w:val="28"/>
-        </w:rPr>
-        <w:t>Должна использоваться кодировка UTF-8.</w:t>
-      </w:r>
-    </w:p>
-    <w:p>
-      <w:pPr>
-        <w:rPr>
-          <w:rFonts w:ascii="Times New Roman" w:hAnsi="Times New Roman" w:cs="Times New Roman"/>
-          <w:sz w:val="28"/>
-          <w:szCs w:val="28"/>
-        </w:rPr>
-      </w:pPr>
-      <w:r>
-        <w:rPr>
-          <w:rFonts w:ascii="Times New Roman" w:hAnsi="Times New Roman" w:cs="Times New Roman"/>
-          <w:sz w:val="28"/>
-          <w:szCs w:val="28"/>
-        </w:rPr>
-        <w:t xml:space="preserve">2) </w:t>
-      </w:r>
-      <w:r>
-        <w:rPr>
-          <w:rFonts w:ascii="Times New Roman" w:hAnsi="Times New Roman" w:cs="Times New Roman"/>
-          <w:sz w:val="28"/>
-          <w:szCs w:val="28"/>
-        </w:rPr>
-        <w:t>Продукт будет поддерживать только русский язык пользовательского интерфейса.</w:t>
-      </w:r>
-    </w:p>
-    <w:p>
-      <w:pPr>
-        <w:rPr>
-          <w:rFonts w:ascii="Times New Roman" w:hAnsi="Times New Roman" w:cs="Times New Roman"/>
-          <w:sz w:val="28"/>
-          <w:szCs w:val="28"/>
-        </w:rPr>
-      </w:pPr>
-      <w:r>
-        <w:rPr>
-          <w:rFonts w:ascii="Times New Roman" w:hAnsi="Times New Roman" w:cs="Times New Roman"/>
-          <w:sz w:val="28"/>
-          <w:szCs w:val="28"/>
-        </w:rPr>
         <w:t xml:space="preserve">3) </w:t>
       </w:r>
       <w:r>
@@ -2942,23 +2825,7 @@
           <w:sz w:val="28"/>
           <w:szCs w:val="28"/>
         </w:rPr>
-        <w:t xml:space="preserve">1) Администратор в окне с информацией о </w:t>
-      </w:r>
-      <w:r>
-        <w:rPr>
-          <w:rFonts w:ascii="Times New Roman" w:hAnsi="Times New Roman" w:cs="Times New Roman"/>
-          <w:sz w:val="28"/>
-          <w:szCs w:val="28"/>
-        </w:rPr>
-        <w:t>сотрудниках</w:t>
-      </w:r>
-      <w:r>
-        <w:rPr>
-          <w:rFonts w:ascii="Times New Roman" w:hAnsi="Times New Roman" w:cs="Times New Roman"/>
-          <w:sz w:val="28"/>
-          <w:szCs w:val="28"/>
-        </w:rPr>
-        <w:t xml:space="preserve"> нажимает кнопку «Добавить»</w:t>
+        <w:t>1) Администратор в окне с информацией о сотрудниках нажимает кнопку «Добавить»</w:t>
       </w:r>
     </w:p>
     <w:p>
@@ -2976,39 +2843,7 @@
           <w:sz w:val="28"/>
           <w:szCs w:val="28"/>
         </w:rPr>
-        <w:t xml:space="preserve">2) Система отображает окно «Добавление </w:t>
-      </w:r>
-      <w:r>
-        <w:rPr>
-          <w:rFonts w:ascii="Times New Roman" w:hAnsi="Times New Roman" w:cs="Times New Roman"/>
-          <w:sz w:val="28"/>
-          <w:szCs w:val="28"/>
-        </w:rPr>
-        <w:t>сотрудника</w:t>
-      </w:r>
-      <w:r>
-        <w:rPr>
-          <w:rFonts w:ascii="Times New Roman" w:hAnsi="Times New Roman" w:cs="Times New Roman"/>
-          <w:sz w:val="28"/>
-          <w:szCs w:val="28"/>
-        </w:rPr>
-        <w:t xml:space="preserve">» с полями для ввода </w:t>
-      </w:r>
-      <w:r>
-        <w:rPr>
-          <w:rFonts w:ascii="Times New Roman" w:hAnsi="Times New Roman" w:cs="Times New Roman"/>
-          <w:sz w:val="28"/>
-          <w:szCs w:val="28"/>
-        </w:rPr>
-        <w:t>соответствующих данных</w:t>
-      </w:r>
-      <w:r>
-        <w:rPr>
-          <w:rFonts w:ascii="Times New Roman" w:hAnsi="Times New Roman" w:cs="Times New Roman"/>
-          <w:sz w:val="28"/>
-          <w:szCs w:val="28"/>
-        </w:rPr>
-        <w:t xml:space="preserve"> и с кнопками «ОК» и «Отмена».</w:t>
+        <w:t>2) Система отображает окно «Добавление сотрудника» с полями для ввода соответствующих данных и с кнопками «ОК» и «Отмена».</w:t>
       </w:r>
     </w:p>
     <w:p>
@@ -3162,57 +2997,57 @@
           <w:sz w:val="28"/>
           <w:szCs w:val="28"/>
         </w:rPr>
+        <w:t>1) Администратор в окне отчетов, в выпадающем списке с типами отчета, выбирает «Отчет</w:t>
+      </w:r>
+      <w:r>
+        <w:rPr>
+          <w:rFonts w:ascii="Times New Roman" w:hAnsi="Times New Roman" w:cs="Times New Roman"/>
+          <w:sz w:val="28"/>
+          <w:szCs w:val="28"/>
+        </w:rPr>
+        <w:t xml:space="preserve"> по зарплатной ведомости</w:t>
+      </w:r>
+      <w:r>
+        <w:rPr>
+          <w:rFonts w:ascii="Times New Roman" w:hAnsi="Times New Roman" w:cs="Times New Roman"/>
+          <w:sz w:val="28"/>
+          <w:szCs w:val="28"/>
+        </w:rPr>
+        <w:t>».</w:t>
+      </w:r>
+    </w:p>
+    <w:p>
+      <w:pPr>
+        <w:rPr>
+          <w:rFonts w:ascii="Times New Roman" w:hAnsi="Times New Roman" w:cs="Times New Roman"/>
+          <w:sz w:val="28"/>
+          <w:szCs w:val="28"/>
+        </w:rPr>
+      </w:pPr>
+      <w:r>
+        <w:rPr>
+          <w:rFonts w:ascii="Times New Roman" w:hAnsi="Times New Roman" w:cs="Times New Roman"/>
+          <w:sz w:val="28"/>
+          <w:szCs w:val="28"/>
+        </w:rPr>
+        <w:t>2) Администратор нажимает кнопку «Сформировать».</w:t>
+      </w:r>
+    </w:p>
+    <w:p>
+      <w:pPr>
+        <w:rPr>
+          <w:rFonts w:ascii="Times New Roman" w:hAnsi="Times New Roman" w:cs="Times New Roman"/>
+          <w:sz w:val="28"/>
+          <w:szCs w:val="28"/>
+        </w:rPr>
+      </w:pPr>
+      <w:r>
+        <w:rPr>
+          <w:rFonts w:ascii="Times New Roman" w:hAnsi="Times New Roman" w:cs="Times New Roman"/>
+          <w:sz w:val="28"/>
+          <w:szCs w:val="28"/>
+        </w:rPr>
         <w:lastRenderedPageBreak/>
-        <w:t>1) Администратор в окне отчетов, в выпадающем списке с типами отчета, выбирает «Отчет</w:t>
-      </w:r>
-      <w:r>
-        <w:rPr>
-          <w:rFonts w:ascii="Times New Roman" w:hAnsi="Times New Roman" w:cs="Times New Roman"/>
-          <w:sz w:val="28"/>
-          <w:szCs w:val="28"/>
-        </w:rPr>
-        <w:t xml:space="preserve"> по зарплатной ведомости</w:t>
-      </w:r>
-      <w:r>
-        <w:rPr>
-          <w:rFonts w:ascii="Times New Roman" w:hAnsi="Times New Roman" w:cs="Times New Roman"/>
-          <w:sz w:val="28"/>
-          <w:szCs w:val="28"/>
-        </w:rPr>
-        <w:t>».</w:t>
-      </w:r>
-    </w:p>
-    <w:p>
-      <w:pPr>
-        <w:rPr>
-          <w:rFonts w:ascii="Times New Roman" w:hAnsi="Times New Roman" w:cs="Times New Roman"/>
-          <w:sz w:val="28"/>
-          <w:szCs w:val="28"/>
-        </w:rPr>
-      </w:pPr>
-      <w:r>
-        <w:rPr>
-          <w:rFonts w:ascii="Times New Roman" w:hAnsi="Times New Roman" w:cs="Times New Roman"/>
-          <w:sz w:val="28"/>
-          <w:szCs w:val="28"/>
-        </w:rPr>
-        <w:t>2) Администратор нажимает кнопку «Сформировать».</w:t>
-      </w:r>
-    </w:p>
-    <w:p>
-      <w:pPr>
-        <w:rPr>
-          <w:rFonts w:ascii="Times New Roman" w:hAnsi="Times New Roman" w:cs="Times New Roman"/>
-          <w:sz w:val="28"/>
-          <w:szCs w:val="28"/>
-        </w:rPr>
-      </w:pPr>
-      <w:r>
-        <w:rPr>
-          <w:rFonts w:ascii="Times New Roman" w:hAnsi="Times New Roman" w:cs="Times New Roman"/>
-          <w:sz w:val="28"/>
-          <w:szCs w:val="28"/>
-        </w:rPr>
         <w:t>3) Система отображает окно с выбором пути для сохранения файла-отчета и 2 кнопками «ОК» и</w:t>
       </w:r>
       <w:r>
@@ -3952,15 +3787,7 @@
                 <w:sz w:val="28"/>
                 <w:szCs w:val="28"/>
               </w:rPr>
-              <w:t xml:space="preserve">6. </w:t>
-            </w:r>
-            <w:r>
-              <w:rPr>
-                <w:rFonts w:ascii="Times New Roman" w:hAnsi="Times New Roman" w:cs="Times New Roman"/>
-                <w:sz w:val="28"/>
-                <w:szCs w:val="28"/>
-              </w:rPr>
-              <w:t>В любой момент администратор может отменить</w:t>
+              <w:t>6. В любой момент администратор может отменить</w:t>
             </w:r>
             <w:r>
               <w:rPr>
@@ -4064,7 +3891,6 @@
                 <w:sz w:val="28"/>
                 <w:szCs w:val="28"/>
               </w:rPr>
-              <w:lastRenderedPageBreak/>
               <w:t>Постусловие</w:t>
             </w:r>
           </w:p>
@@ -4183,6 +4009,7 @@
                 <w:sz w:val="28"/>
                 <w:szCs w:val="28"/>
               </w:rPr>
+              <w:lastRenderedPageBreak/>
               <w:t>Сценарий исключительных ситуаций</w:t>
             </w:r>
           </w:p>
@@ -4266,31 +4093,7 @@
           <w:sz w:val="32"/>
           <w:szCs w:val="32"/>
         </w:rPr>
-        <w:t>5.</w:t>
-      </w:r>
-      <w:r>
-        <w:rPr>
-          <w:rFonts w:ascii="Times New Roman" w:hAnsi="Times New Roman" w:cs="Times New Roman"/>
-          <w:sz w:val="32"/>
-          <w:szCs w:val="32"/>
-        </w:rPr>
-        <w:t>2</w:t>
-      </w:r>
-      <w:r>
-        <w:rPr>
-          <w:rFonts w:ascii="Times New Roman" w:hAnsi="Times New Roman" w:cs="Times New Roman"/>
-          <w:sz w:val="32"/>
-          <w:szCs w:val="32"/>
-        </w:rPr>
-        <w:t xml:space="preserve"> </w:t>
-      </w:r>
-      <w:r>
-        <w:rPr>
-          <w:rFonts w:ascii="Times New Roman" w:hAnsi="Times New Roman" w:cs="Times New Roman"/>
-          <w:sz w:val="32"/>
-          <w:szCs w:val="32"/>
-        </w:rPr>
-        <w:t>Проверка корректности данных футболиста</w:t>
+        <w:t>5.2 Проверка корректности данных футболиста</w:t>
       </w:r>
     </w:p>
     <w:tbl>
@@ -4668,27 +4471,7 @@
                 <w:sz w:val="28"/>
                 <w:szCs w:val="28"/>
               </w:rPr>
-              <w:t xml:space="preserve">3. Система должна проверить дублирование </w:t>
-            </w:r>
-            <w:proofErr w:type="spellStart"/>
-            <w:proofErr w:type="gramStart"/>
-            <w:r>
-              <w:rPr>
-                <w:rFonts w:ascii="Times New Roman" w:hAnsi="Times New Roman" w:cs="Times New Roman"/>
-                <w:sz w:val="28"/>
-                <w:szCs w:val="28"/>
-              </w:rPr>
-              <w:t>ид.номера</w:t>
-            </w:r>
-            <w:proofErr w:type="spellEnd"/>
-            <w:proofErr w:type="gramEnd"/>
-            <w:r>
-              <w:rPr>
-                <w:rFonts w:ascii="Times New Roman" w:hAnsi="Times New Roman" w:cs="Times New Roman"/>
-                <w:sz w:val="28"/>
-                <w:szCs w:val="28"/>
-              </w:rPr>
-              <w:t>.</w:t>
+              <w:t>3. Система должна проверить дублирование ид.номера.</w:t>
             </w:r>
           </w:p>
         </w:tc>
@@ -5231,27 +5014,7 @@
                 <w:sz w:val="28"/>
                 <w:szCs w:val="28"/>
               </w:rPr>
-              <w:t>Строка в формате «</w:t>
-            </w:r>
-            <w:proofErr w:type="spellStart"/>
-            <w:proofErr w:type="gramStart"/>
-            <w:r>
-              <w:rPr>
-                <w:rFonts w:ascii="Times New Roman" w:hAnsi="Times New Roman" w:cs="Times New Roman"/>
-                <w:sz w:val="28"/>
-                <w:szCs w:val="28"/>
-              </w:rPr>
-              <w:t>dd.mm.yyyy</w:t>
-            </w:r>
-            <w:proofErr w:type="spellEnd"/>
-            <w:proofErr w:type="gramEnd"/>
-            <w:r>
-              <w:rPr>
-                <w:rFonts w:ascii="Times New Roman" w:hAnsi="Times New Roman" w:cs="Times New Roman"/>
-                <w:sz w:val="28"/>
-                <w:szCs w:val="28"/>
-              </w:rPr>
-              <w:t>»</w:t>
+              <w:t>Строка в формате «dd.mm.yyyy»</w:t>
             </w:r>
           </w:p>
         </w:tc>
@@ -5395,27 +5158,7 @@
                 <w:sz w:val="28"/>
                 <w:szCs w:val="28"/>
               </w:rPr>
-              <w:t>Строка в формате «</w:t>
-            </w:r>
-            <w:proofErr w:type="spellStart"/>
-            <w:proofErr w:type="gramStart"/>
-            <w:r>
-              <w:rPr>
-                <w:rFonts w:ascii="Times New Roman" w:hAnsi="Times New Roman" w:cs="Times New Roman"/>
-                <w:sz w:val="28"/>
-                <w:szCs w:val="28"/>
-              </w:rPr>
-              <w:t>dd.mm.yyyy</w:t>
-            </w:r>
-            <w:proofErr w:type="spellEnd"/>
-            <w:proofErr w:type="gramEnd"/>
-            <w:r>
-              <w:rPr>
-                <w:rFonts w:ascii="Times New Roman" w:hAnsi="Times New Roman" w:cs="Times New Roman"/>
-                <w:sz w:val="28"/>
-                <w:szCs w:val="28"/>
-              </w:rPr>
-              <w:t>»</w:t>
+              <w:t>Строка в формате «dd.mm.yyyy»</w:t>
             </w:r>
           </w:p>
         </w:tc>
@@ -5435,7 +5178,6 @@
           <w:sz w:val="32"/>
           <w:szCs w:val="32"/>
         </w:rPr>
-        <w:lastRenderedPageBreak/>
         <w:t>6.2</w:t>
       </w:r>
       <w:r>
@@ -5498,6 +5240,7 @@
                 <w:sz w:val="28"/>
                 <w:szCs w:val="28"/>
               </w:rPr>
+              <w:lastRenderedPageBreak/>
               <w:t>Ошибка</w:t>
             </w:r>
           </w:p>
@@ -5686,29 +5429,7 @@
                 <w:sz w:val="28"/>
                 <w:szCs w:val="28"/>
               </w:rPr>
-              <w:t xml:space="preserve"> (дублирование </w:t>
-            </w:r>
-            <w:bookmarkStart w:id="0" w:name="_GoBack"/>
-            <w:bookmarkEnd w:id="0"/>
-            <w:proofErr w:type="spellStart"/>
-            <w:proofErr w:type="gramStart"/>
-            <w:r>
-              <w:rPr>
-                <w:rFonts w:ascii="Times New Roman" w:hAnsi="Times New Roman" w:cs="Times New Roman"/>
-                <w:sz w:val="28"/>
-                <w:szCs w:val="28"/>
-              </w:rPr>
-              <w:t>ид.номера</w:t>
-            </w:r>
-            <w:proofErr w:type="spellEnd"/>
-            <w:proofErr w:type="gramEnd"/>
-            <w:r>
-              <w:rPr>
-                <w:rFonts w:ascii="Times New Roman" w:hAnsi="Times New Roman" w:cs="Times New Roman"/>
-                <w:sz w:val="28"/>
-                <w:szCs w:val="28"/>
-              </w:rPr>
-              <w:t>)</w:t>
+              <w:t xml:space="preserve"> (дублирование ид.номера)</w:t>
             </w:r>
           </w:p>
         </w:tc>
@@ -5747,43 +5468,7 @@
                 <w:sz w:val="28"/>
                 <w:szCs w:val="28"/>
               </w:rPr>
-              <w:t>Идентификационный номер: &lt;</w:t>
-            </w:r>
-            <w:proofErr w:type="spellStart"/>
-            <w:r>
-              <w:rPr>
-                <w:rFonts w:ascii="Times New Roman" w:hAnsi="Times New Roman" w:cs="Times New Roman"/>
-                <w:sz w:val="28"/>
-                <w:szCs w:val="28"/>
-              </w:rPr>
-              <w:t>idN</w:t>
-            </w:r>
-            <w:proofErr w:type="spellEnd"/>
-            <w:r>
-              <w:rPr>
-                <w:rFonts w:ascii="Times New Roman" w:hAnsi="Times New Roman" w:cs="Times New Roman"/>
-                <w:sz w:val="28"/>
-                <w:szCs w:val="28"/>
-              </w:rPr>
-              <w:t>&gt;, ФИО: &lt;</w:t>
-            </w:r>
-            <w:proofErr w:type="spellStart"/>
-            <w:r>
-              <w:rPr>
-                <w:rFonts w:ascii="Times New Roman" w:hAnsi="Times New Roman" w:cs="Times New Roman"/>
-                <w:sz w:val="28"/>
-                <w:szCs w:val="28"/>
-              </w:rPr>
-              <w:t>fio</w:t>
-            </w:r>
-            <w:proofErr w:type="spellEnd"/>
-            <w:r>
-              <w:rPr>
-                <w:rFonts w:ascii="Times New Roman" w:hAnsi="Times New Roman" w:cs="Times New Roman"/>
-                <w:sz w:val="28"/>
-                <w:szCs w:val="28"/>
-              </w:rPr>
-              <w:t>&gt;</w:t>
+              <w:t>Идентификационный номер: &lt;idN&gt;, ФИО: &lt;fio&gt;</w:t>
             </w:r>
           </w:p>
         </w:tc>
@@ -6410,6 +6095,7 @@
   <w:style w:type="character" w:default="1" w:styleId="a0">
     <w:name w:val="Default Paragraph Font"/>
     <w:uiPriority w:val="1"/>
+    <w:semiHidden/>
     <w:unhideWhenUsed/>
   </w:style>
   <w:style w:type="table" w:default="1" w:styleId="a1">

</xml_diff>